<commit_message>
Added delete onLongPress to clips
</commit_message>
<xml_diff>
--- a/Documentation.docx
+++ b/Documentation.docx
@@ -1526,7 +1526,62 @@
       <w:bookmarkEnd w:id="14"/>
     </w:p>
     <w:p>
-      <w:pPr>
+      <w:bookmarkStart w:id="15" w:name="_Hlk69820395"/>
+      <w:r>
+        <w:t>One of the main limitations that was encountered on this project was the use of default functions instead of classes, this led to a lot of problems when looking for solutions during development. Most of the documentation online used some form of classes so we had to adapt them to use in functions.</w:t>
+      </w:r>
+    </w:p>
+    <w:p>
+      <w:r>
+        <w:t>The current Implementation of updating the screen isn’t very efficient and led to a lot of unexpected outcomes in the output on the screen vs</w:t>
+      </w:r>
+      <w:r>
+        <w:t>.</w:t>
+      </w:r>
+      <w:r>
+        <w:t xml:space="preserve"> what was intended. The use of </w:t>
+      </w:r>
+      <w:proofErr w:type="spellStart"/>
+      <w:r>
+        <w:t>setState</w:t>
+      </w:r>
+      <w:proofErr w:type="spellEnd"/>
+      <w:r>
+        <w:t xml:space="preserve"> allowed updates to the screen but combined with code written before this was implemented made it difficult refresh the screen to show new clips.</w:t>
+      </w:r>
+    </w:p>
+    <w:p/>
+    <w:p>
+      <w:pPr>
+        <w:pStyle w:val="Heading2"/>
+        <w:rPr>
+          <w:rStyle w:val="IntenseEmphasis"/>
+        </w:rPr>
+      </w:pPr>
+      <w:r>
+        <w:rPr>
+          <w:rStyle w:val="IntenseEmphasis"/>
+        </w:rPr>
+        <w:t>The Clip Data</w:t>
+      </w:r>
+    </w:p>
+    <w:p>
+      <w:r>
+        <w:t xml:space="preserve">The clip data is gotten by calling the async function </w:t>
+      </w:r>
+      <w:proofErr w:type="spellStart"/>
+      <w:r>
+        <w:t>loadClips</w:t>
+      </w:r>
+      <w:proofErr w:type="spellEnd"/>
+      <w:r>
+        <w:t xml:space="preserve">(). This looks through all of the files in the Clips folder on the firebase and if the username of the current user matches the name in the clip metadata then it adds it to the clip array. Since this takes a few seconds, a loading screen had to be added when you log into the app. </w:t>
+      </w:r>
+    </w:p>
+    <w:bookmarkEnd w:id="15"/>
+    <w:p>
+      <w:pPr>
+        <w:spacing w:line="240" w:lineRule="auto"/>
         <w:rPr>
           <w:rFonts w:asciiTheme="majorHAnsi" w:eastAsiaTheme="majorEastAsia" w:hAnsiTheme="majorHAnsi" w:cstheme="majorBidi"/>
           <w:color w:val="3B3838" w:themeColor="background2" w:themeShade="40"/>
@@ -1545,14 +1600,14 @@
       <w:pPr>
         <w:pStyle w:val="Heading1"/>
       </w:pPr>
-      <w:bookmarkStart w:id="15" w:name="_Toc69309629"/>
+      <w:bookmarkStart w:id="16" w:name="_Toc69309629"/>
       <w:bookmarkEnd w:id="10"/>
       <w:bookmarkEnd w:id="11"/>
       <w:r>
         <w:lastRenderedPageBreak/>
         <w:t>Testing Plans</w:t>
       </w:r>
-      <w:bookmarkEnd w:id="15"/>
+      <w:bookmarkEnd w:id="16"/>
     </w:p>
     <w:p>
       <w:r>
@@ -1563,19 +1618,19 @@
       <w:pPr>
         <w:pStyle w:val="Heading1"/>
       </w:pPr>
-      <w:bookmarkStart w:id="16" w:name="_Resources"/>
-      <w:bookmarkStart w:id="17" w:name="_Toc64838341"/>
-      <w:bookmarkStart w:id="18" w:name="_Toc69309630"/>
-      <w:bookmarkEnd w:id="16"/>
+      <w:bookmarkStart w:id="17" w:name="_Resources"/>
+      <w:bookmarkStart w:id="18" w:name="_Toc64838341"/>
+      <w:bookmarkStart w:id="19" w:name="_Toc69309630"/>
+      <w:bookmarkEnd w:id="17"/>
       <w:r>
         <w:lastRenderedPageBreak/>
         <w:t>Re</w:t>
       </w:r>
-      <w:bookmarkEnd w:id="17"/>
+      <w:bookmarkEnd w:id="18"/>
       <w:r>
         <w:t>commendations for Future Development</w:t>
       </w:r>
-      <w:bookmarkEnd w:id="18"/>
+      <w:bookmarkEnd w:id="19"/>
     </w:p>
     <w:p>
       <w:pPr>
@@ -1598,12 +1653,12 @@
       <w:pPr>
         <w:pStyle w:val="Heading1"/>
       </w:pPr>
-      <w:bookmarkStart w:id="19" w:name="_Toc69309631"/>
+      <w:bookmarkStart w:id="20" w:name="_Toc69309631"/>
       <w:r>
         <w:lastRenderedPageBreak/>
         <w:t>Conclusions</w:t>
       </w:r>
-      <w:bookmarkEnd w:id="19"/>
+      <w:bookmarkEnd w:id="20"/>
     </w:p>
     <w:sectPr>
       <w:footerReference w:type="default" r:id="rId12"/>
@@ -3682,6 +3737,18 @@
       <w:lang w:val="en-US"/>
     </w:rPr>
   </w:style>
+  <w:style w:type="character" w:styleId="IntenseEmphasis">
+    <w:name w:val="Intense Emphasis"/>
+    <w:basedOn w:val="DefaultParagraphFont"/>
+    <w:uiPriority w:val="21"/>
+    <w:qFormat/>
+    <w:rsid w:val="00D46441"/>
+    <w:rPr>
+      <w:i/>
+      <w:iCs/>
+      <w:color w:val="4472C4" w:themeColor="accent1"/>
+    </w:rPr>
+  </w:style>
 </w:styles>
 </file>
 

</xml_diff>